<commit_message>
My initial task has changed
</commit_message>
<xml_diff>
--- a/docs/Sprint2 Plan.docx
+++ b/docs/Sprint2 Plan.docx
@@ -36,558 +36,526 @@
         </w:rPr>
         <w:t>1</w:t>
       </w:r>
+    </w:p>
+    <w:p>
+      <w:pPr>
+        <w:pStyle w:val="1"/>
+      </w:pPr>
+      <w:r>
+        <w:rPr>
+          <w:rFonts w:hint="eastAsia"/>
+        </w:rPr>
+        <w:t xml:space="preserve">Team : </w:t>
+      </w:r>
+      <w:r>
+        <w:rPr>
+          <w:rFonts w:hint="eastAsia"/>
+        </w:rPr>
+        <w:t>Keter</w:t>
+      </w:r>
+    </w:p>
+    <w:p/>
+    <w:p>
+      <w:r>
+        <w:rPr>
+          <w:rFonts w:hint="eastAsia"/>
+        </w:rPr>
+        <w:t xml:space="preserve">Goal : </w:t>
+      </w:r>
+      <w:r>
+        <w:rPr>
+          <w:rFonts w:hint="eastAsia"/>
+        </w:rPr>
+        <w:t>Make map/item maker and make map/items. Also implements graphics and basic game system.</w:t>
+      </w:r>
+    </w:p>
+    <w:p>
+      <w:r>
+        <w:rPr>
+          <w:rFonts w:hint="eastAsia"/>
+        </w:rPr>
+        <w:t>Meaning of done : coding is done, and result of the code is tested by whole developer.</w:t>
+      </w:r>
+    </w:p>
+    <w:p>
+      <w:r>
+        <w:rPr>
+          <w:rFonts w:hint="eastAsia"/>
+        </w:rPr>
+        <w:t>Tasks:</w:t>
+      </w:r>
+    </w:p>
+    <w:p>
+      <w:pPr>
+        <w:ind w:leftChars="354" w:left="708"/>
+      </w:pPr>
+      <w:r>
+        <w:rPr>
+          <w:rFonts w:hint="eastAsia"/>
+        </w:rPr>
+        <w:t>-</w:t>
+      </w:r>
+      <w:r>
+        <w:rPr>
+          <w:rFonts w:hint="eastAsia"/>
+        </w:rPr>
+        <w:t xml:space="preserve"> </w:t>
+      </w:r>
+      <w:r>
+        <w:rPr>
+          <w:rFonts w:hint="eastAsia"/>
+        </w:rPr>
+        <w:t>As a player, I want GUI so that I can play the game comfortably</w:t>
+      </w:r>
+      <w:r>
+        <w:rPr>
+          <w:rFonts w:hint="eastAsia"/>
+        </w:rPr>
+        <w:t>.</w:t>
+      </w:r>
+    </w:p>
+    <w:p>
+      <w:pPr>
+        <w:ind w:leftChars="638" w:left="1276"/>
+      </w:pPr>
+      <w:r>
+        <w:rPr>
+          <w:rFonts w:hint="eastAsia"/>
+        </w:rPr>
+        <w:t>Task1 : Make inventory system (6 hours)</w:t>
+      </w:r>
+    </w:p>
+    <w:p>
+      <w:pPr>
+        <w:ind w:leftChars="638" w:left="1276"/>
+      </w:pPr>
+      <w:r>
+        <w:rPr>
+          <w:rFonts w:hint="eastAsia"/>
+        </w:rPr>
+        <w:t>Task2 :</w:t>
+      </w:r>
+      <w:r>
+        <w:rPr>
+          <w:rFonts w:hint="eastAsia"/>
+        </w:rPr>
+        <w:t xml:space="preserve"> Make server/client connect menu (6 hours)</w:t>
+      </w:r>
+    </w:p>
+    <w:p>
+      <w:pPr>
+        <w:ind w:leftChars="638" w:left="1276"/>
+      </w:pPr>
+    </w:p>
+    <w:p>
+      <w:pPr>
+        <w:ind w:leftChars="638" w:left="1276"/>
+      </w:pPr>
+      <w:r>
+        <w:rPr>
+          <w:rFonts w:hint="eastAsia"/>
+        </w:rPr>
+        <w:t>It will be acceptable if</w:t>
+      </w:r>
+    </w:p>
+    <w:p>
+      <w:pPr>
+        <w:ind w:leftChars="638" w:left="1276"/>
+      </w:pPr>
+      <w:r>
+        <w:rPr>
+          <w:rFonts w:hint="eastAsia"/>
+        </w:rPr>
+        <w:tab/>
+        <w:t>-GUI looks neat and colorful.</w:t>
+      </w:r>
+    </w:p>
+    <w:p>
+      <w:pPr>
+        <w:ind w:leftChars="354" w:left="708" w:firstLine="1"/>
+      </w:pPr>
+      <w:r>
+        <w:rPr>
+          <w:rFonts w:hint="eastAsia"/>
+        </w:rPr>
+        <w:t>-</w:t>
+      </w:r>
+      <w:r>
+        <w:rPr>
+          <w:rFonts w:hint="eastAsia"/>
+        </w:rPr>
+        <w:t xml:space="preserve"> </w:t>
+      </w:r>
+      <w:r>
+        <w:rPr>
+          <w:rFonts w:hint="eastAsia"/>
+        </w:rPr>
+        <w:t xml:space="preserve">As a player, I want leveling system so that I can raise my character. </w:t>
+      </w:r>
+    </w:p>
+    <w:p>
+      <w:pPr>
+        <w:ind w:leftChars="638" w:left="1276"/>
+      </w:pPr>
+      <w:r>
+        <w:rPr>
+          <w:rFonts w:hint="eastAsia"/>
+        </w:rPr>
+        <w:t>Task</w:t>
+      </w:r>
+      <w:r>
+        <w:rPr>
+          <w:rFonts w:hint="eastAsia"/>
+        </w:rPr>
+        <w:t>3 : Improve user data</w:t>
+      </w:r>
+      <w:r>
+        <w:rPr>
+          <w:rFonts w:hint="eastAsia"/>
+        </w:rPr>
+        <w:t xml:space="preserve"> </w:t>
+      </w:r>
+      <w:r>
+        <w:rPr>
+          <w:rFonts w:hint="eastAsia"/>
+        </w:rPr>
+        <w:t>(12</w:t>
+      </w:r>
+      <w:r>
+        <w:rPr>
+          <w:rFonts w:hint="eastAsia"/>
+        </w:rPr>
+        <w:t xml:space="preserve"> hours)</w:t>
+      </w:r>
+    </w:p>
+    <w:p>
+      <w:pPr>
+        <w:ind w:leftChars="638" w:left="1276"/>
+      </w:pPr>
+      <w:r>
+        <w:rPr>
+          <w:rFonts w:hint="eastAsia"/>
+        </w:rPr>
+        <w:t>Task7</w:t>
+      </w:r>
+      <w:r>
+        <w:rPr>
+          <w:rFonts w:hint="eastAsia"/>
+        </w:rPr>
+        <w:t xml:space="preserve"> : Make equipment system(12 hours)</w:t>
+      </w:r>
+    </w:p>
+    <w:p>
+      <w:pPr>
+        <w:ind w:leftChars="638" w:left="1276"/>
+      </w:pPr>
+      <w:r>
+        <w:rPr>
+          <w:rFonts w:hint="eastAsia"/>
+        </w:rPr>
+        <w:t>It will be acceptable if</w:t>
+      </w:r>
+    </w:p>
+    <w:p>
+      <w:pPr>
+        <w:ind w:leftChars="638" w:left="1276"/>
+      </w:pPr>
+      <w:r>
+        <w:rPr>
+          <w:rFonts w:hint="eastAsia"/>
+        </w:rPr>
+        <w:tab/>
+        <w:t>-Leveling system is implemented well.</w:t>
+      </w:r>
+    </w:p>
+    <w:p>
+      <w:pPr>
+        <w:ind w:leftChars="354" w:left="708"/>
+      </w:pPr>
+      <w:r>
+        <w:rPr>
+          <w:rFonts w:hint="eastAsia"/>
+        </w:rPr>
+        <w:t>-</w:t>
+      </w:r>
+      <w:r>
+        <w:rPr>
+          <w:rFonts w:hint="eastAsia"/>
+        </w:rPr>
+        <w:t xml:space="preserve"> </w:t>
+      </w:r>
+      <w:r>
+        <w:rPr>
+          <w:rFonts w:hint="eastAsia"/>
+        </w:rPr>
+        <w:t>As a designer, I want map/item maker so that I can make them efficiently.</w:t>
+      </w:r>
+    </w:p>
+    <w:p>
+      <w:pPr>
+        <w:ind w:leftChars="638" w:left="1276"/>
+      </w:pPr>
+      <w:r>
+        <w:rPr>
+          <w:rFonts w:hint="eastAsia"/>
+        </w:rPr>
+        <w:t>Task</w:t>
+      </w:r>
+      <w:r>
+        <w:rPr>
+          <w:rFonts w:hint="eastAsia"/>
+        </w:rPr>
+        <w:t>4</w:t>
+      </w:r>
+      <w:r>
+        <w:rPr>
+          <w:rFonts w:hint="eastAsia"/>
+        </w:rPr>
+        <w:t xml:space="preserve"> : </w:t>
+      </w:r>
+      <w:r>
+        <w:rPr>
+          <w:rFonts w:hint="eastAsia"/>
+        </w:rPr>
+        <w:t>Improve map structure</w:t>
+      </w:r>
+      <w:r>
+        <w:rPr>
+          <w:rFonts w:hint="eastAsia"/>
+        </w:rPr>
+        <w:t xml:space="preserve"> (4</w:t>
+      </w:r>
+      <w:r>
+        <w:rPr>
+          <w:rFonts w:hint="eastAsia"/>
+        </w:rPr>
+        <w:t xml:space="preserve"> hours)</w:t>
+      </w:r>
+    </w:p>
+    <w:p>
+      <w:pPr>
+        <w:ind w:leftChars="638" w:left="1276"/>
+      </w:pPr>
+      <w:r>
+        <w:rPr>
+          <w:rFonts w:hint="eastAsia"/>
+        </w:rPr>
+        <w:t>Task5</w:t>
+      </w:r>
+      <w:r>
+        <w:rPr>
+          <w:rFonts w:hint="eastAsia"/>
+        </w:rPr>
+        <w:t xml:space="preserve"> : make map</w:t>
+      </w:r>
+      <w:r>
+        <w:rPr>
+          <w:rFonts w:hint="eastAsia"/>
+        </w:rPr>
+        <w:t>/item maker(20</w:t>
+      </w:r>
+      <w:r>
+        <w:rPr>
+          <w:rFonts w:hint="eastAsia"/>
+        </w:rPr>
+        <w:t xml:space="preserve"> hours)</w:t>
+      </w:r>
+    </w:p>
+    <w:p>
+      <w:pPr>
+        <w:ind w:leftChars="638" w:left="1276"/>
+      </w:pPr>
+      <w:r>
+        <w:rPr>
+          <w:rFonts w:hint="eastAsia"/>
+        </w:rPr>
+        <w:t>Task6 : make many</w:t>
+      </w:r>
+      <w:r>
+        <w:rPr>
+          <w:rFonts w:hint="eastAsia"/>
+        </w:rPr>
+        <w:t xml:space="preserve"> map</w:t>
+      </w:r>
+      <w:r>
+        <w:rPr>
+          <w:rFonts w:hint="eastAsia"/>
+        </w:rPr>
+        <w:t>s/items (20</w:t>
+      </w:r>
+      <w:r>
+        <w:rPr>
+          <w:rFonts w:hint="eastAsia"/>
+        </w:rPr>
+        <w:t xml:space="preserve"> hour</w:t>
+      </w:r>
+      <w:r>
+        <w:rPr>
+          <w:rFonts w:hint="eastAsia"/>
+        </w:rPr>
+        <w:t>s</w:t>
+      </w:r>
+      <w:r>
+        <w:rPr>
+          <w:rFonts w:hint="eastAsia"/>
+        </w:rPr>
+        <w:t>)</w:t>
+      </w:r>
+    </w:p>
+    <w:p>
+      <w:pPr>
+        <w:ind w:leftChars="638" w:left="1276"/>
+      </w:pPr>
+    </w:p>
+    <w:p>
+      <w:pPr>
+        <w:ind w:leftChars="638" w:left="1276"/>
+      </w:pPr>
+      <w:r>
+        <w:rPr>
+          <w:rFonts w:hint="eastAsia"/>
+        </w:rPr>
+        <w:lastRenderedPageBreak/>
+        <w:t>It will be acceptable if</w:t>
+      </w:r>
+    </w:p>
+    <w:p>
+      <w:pPr>
+        <w:ind w:leftChars="638" w:left="1276"/>
+      </w:pPr>
+      <w:r>
+        <w:rPr>
+          <w:rFonts w:hint="eastAsia"/>
+        </w:rPr>
+        <w:tab/>
+        <w:t>-At least 10 maps and 50 items are made.</w:t>
+      </w:r>
+    </w:p>
+    <w:p>
+      <w:r>
+        <w:rPr>
+          <w:rFonts w:hint="eastAsia"/>
+        </w:rPr>
+        <w:t>Team roles:</w:t>
+      </w:r>
+    </w:p>
+    <w:p>
+      <w:r>
+        <w:rPr>
+          <w:rFonts w:hint="eastAsia"/>
+        </w:rPr>
+        <w:tab/>
+      </w:r>
+      <w:r>
+        <w:rPr>
+          <w:rFonts w:hint="eastAsia"/>
+        </w:rPr>
+        <w:t xml:space="preserve">Yang : </w:t>
+      </w:r>
+      <w:r>
+        <w:rPr>
+          <w:rFonts w:hint="eastAsia"/>
+        </w:rPr>
+        <w:t xml:space="preserve">Developer, </w:t>
+      </w:r>
+      <w:r>
+        <w:rPr>
+          <w:rFonts w:hint="eastAsia"/>
+        </w:rPr>
+        <w:t>Product owner</w:t>
+      </w:r>
+    </w:p>
+    <w:p>
+      <w:r>
+        <w:rPr>
+          <w:rFonts w:hint="eastAsia"/>
+        </w:rPr>
+        <w:tab/>
+      </w:r>
+      <w:r>
+        <w:rPr>
+          <w:rFonts w:hint="eastAsia"/>
+        </w:rPr>
+        <w:t>Taemin</w:t>
+      </w:r>
+      <w:r>
+        <w:rPr>
+          <w:rFonts w:hint="eastAsia"/>
+        </w:rPr>
+        <w:t xml:space="preserve"> : Developer, designer</w:t>
+      </w:r>
+      <w:r>
+        <w:rPr>
+          <w:rFonts w:hint="eastAsia"/>
+        </w:rPr>
+        <w:t>, Scrum master for the sprint 1</w:t>
+      </w:r>
+    </w:p>
+    <w:p>
+      <w:r>
+        <w:rPr>
+          <w:rFonts w:hint="eastAsia"/>
+        </w:rPr>
+        <w:tab/>
+      </w:r>
+      <w:r>
+        <w:rPr>
+          <w:rFonts w:hint="eastAsia"/>
+        </w:rPr>
+        <w:t>SooYoung</w:t>
+      </w:r>
+      <w:r>
+        <w:rPr>
+          <w:rFonts w:hint="eastAsia"/>
+        </w:rPr>
+        <w:t xml:space="preserve"> : Developer</w:t>
+      </w:r>
+      <w:r>
+        <w:rPr>
+          <w:rFonts w:hint="eastAsia"/>
+        </w:rPr>
+        <w:t>, Scrum master for the sprint 2</w:t>
+      </w:r>
+    </w:p>
+    <w:p>
+      <w:r>
+        <w:rPr>
+          <w:rFonts w:hint="eastAsia"/>
+        </w:rPr>
+        <w:tab/>
+        <w:t xml:space="preserve">Tom : </w:t>
+      </w:r>
+      <w:r>
+        <w:rPr>
+          <w:rFonts w:hint="eastAsia"/>
+        </w:rPr>
+        <w:t xml:space="preserve">Developer, </w:t>
+      </w:r>
+      <w:r>
+        <w:rPr>
+          <w:rFonts w:hint="eastAsia"/>
+        </w:rPr>
+        <w:t>Scrum master for the sprint 3</w:t>
+      </w:r>
+    </w:p>
+    <w:p>
+      <w:r>
+        <w:rPr>
+          <w:rFonts w:hint="eastAsia"/>
+        </w:rPr>
+        <w:t>Initial task:</w:t>
+      </w:r>
+    </w:p>
+    <w:p>
+      <w:r>
+        <w:rPr>
+          <w:rFonts w:hint="eastAsia"/>
+        </w:rPr>
+        <w:tab/>
+        <w:t>Yang : Task 5</w:t>
+      </w:r>
       <w:bookmarkStart w:id="0" w:name="_GoBack"/>
       <w:bookmarkEnd w:id="0"/>
-    </w:p>
-    <w:p>
-      <w:pPr>
-        <w:pStyle w:val="1"/>
-      </w:pPr>
-      <w:r>
-        <w:rPr>
-          <w:rFonts w:hint="eastAsia"/>
-        </w:rPr>
-        <w:t xml:space="preserve">Team : </w:t>
-      </w:r>
-      <w:r>
-        <w:rPr>
-          <w:rFonts w:hint="eastAsia"/>
-        </w:rPr>
-        <w:t>Keter</w:t>
-      </w:r>
-    </w:p>
-    <w:p/>
-    <w:p>
-      <w:pPr>
-        <w:rPr>
-          <w:rFonts w:hint="eastAsia"/>
-        </w:rPr>
-      </w:pPr>
-      <w:r>
-        <w:rPr>
-          <w:rFonts w:hint="eastAsia"/>
-        </w:rPr>
-        <w:t xml:space="preserve">Goal : </w:t>
-      </w:r>
-      <w:r>
-        <w:rPr>
-          <w:rFonts w:hint="eastAsia"/>
-        </w:rPr>
-        <w:t>Make map/item maker and make map/items. Also implements graphics and basic game system.</w:t>
-      </w:r>
-    </w:p>
-    <w:p>
-      <w:r>
-        <w:rPr>
-          <w:rFonts w:hint="eastAsia"/>
-        </w:rPr>
-        <w:t>Meaning of done : coding is done, and result of the code is tested by whole developer.</w:t>
-      </w:r>
-    </w:p>
-    <w:p>
-      <w:r>
-        <w:rPr>
-          <w:rFonts w:hint="eastAsia"/>
-        </w:rPr>
-        <w:t>Tasks:</w:t>
-      </w:r>
-    </w:p>
-    <w:p>
-      <w:pPr>
-        <w:ind w:leftChars="354" w:left="708"/>
-      </w:pPr>
-      <w:r>
-        <w:rPr>
-          <w:rFonts w:hint="eastAsia"/>
-        </w:rPr>
-        <w:t>-</w:t>
-      </w:r>
-      <w:r>
-        <w:rPr>
-          <w:rFonts w:hint="eastAsia"/>
-        </w:rPr>
-        <w:t xml:space="preserve"> </w:t>
-      </w:r>
-      <w:r>
-        <w:rPr>
-          <w:rFonts w:hint="eastAsia"/>
-        </w:rPr>
-        <w:t>As a player, I want GUI so that I can play the game comfortably</w:t>
-      </w:r>
-      <w:r>
-        <w:rPr>
-          <w:rFonts w:hint="eastAsia"/>
-        </w:rPr>
-        <w:t>.</w:t>
-      </w:r>
-    </w:p>
-    <w:p>
-      <w:pPr>
-        <w:ind w:leftChars="638" w:left="1276"/>
-      </w:pPr>
-      <w:r>
-        <w:rPr>
-          <w:rFonts w:hint="eastAsia"/>
-        </w:rPr>
-        <w:t>Task1 : Make inventory system (6 hours)</w:t>
-      </w:r>
-    </w:p>
-    <w:p>
-      <w:pPr>
-        <w:ind w:leftChars="638" w:left="1276"/>
-        <w:rPr>
-          <w:rFonts w:hint="eastAsia"/>
-        </w:rPr>
-      </w:pPr>
-      <w:r>
-        <w:rPr>
-          <w:rFonts w:hint="eastAsia"/>
-        </w:rPr>
-        <w:t>Task2 :</w:t>
-      </w:r>
-      <w:r>
-        <w:rPr>
-          <w:rFonts w:hint="eastAsia"/>
-        </w:rPr>
-        <w:t xml:space="preserve"> Make server/client connect menu (6 hours)</w:t>
-      </w:r>
-    </w:p>
-    <w:p>
-      <w:pPr>
-        <w:ind w:leftChars="638" w:left="1276"/>
-        <w:rPr>
-          <w:rFonts w:hint="eastAsia"/>
-        </w:rPr>
-      </w:pPr>
-    </w:p>
-    <w:p>
-      <w:pPr>
-        <w:ind w:leftChars="638" w:left="1276"/>
-        <w:rPr>
-          <w:rFonts w:hint="eastAsia"/>
-        </w:rPr>
-      </w:pPr>
-      <w:r>
-        <w:rPr>
-          <w:rFonts w:hint="eastAsia"/>
-        </w:rPr>
-        <w:t>It will be acceptable if</w:t>
-      </w:r>
-    </w:p>
-    <w:p>
-      <w:pPr>
-        <w:ind w:leftChars="638" w:left="1276"/>
-      </w:pPr>
-      <w:r>
-        <w:rPr>
-          <w:rFonts w:hint="eastAsia"/>
-        </w:rPr>
-        <w:tab/>
-        <w:t>-GUI looks neat and colorful.</w:t>
-      </w:r>
-    </w:p>
-    <w:p>
-      <w:pPr>
-        <w:ind w:leftChars="354" w:left="708" w:firstLine="1"/>
-      </w:pPr>
-      <w:r>
-        <w:rPr>
-          <w:rFonts w:hint="eastAsia"/>
-        </w:rPr>
-        <w:t>-</w:t>
-      </w:r>
-      <w:r>
-        <w:rPr>
-          <w:rFonts w:hint="eastAsia"/>
-        </w:rPr>
-        <w:t xml:space="preserve"> </w:t>
-      </w:r>
-      <w:r>
-        <w:rPr>
-          <w:rFonts w:hint="eastAsia"/>
-        </w:rPr>
-        <w:t xml:space="preserve">As a player, I want leveling system so that I can raise my character. </w:t>
-      </w:r>
-    </w:p>
-    <w:p>
-      <w:pPr>
-        <w:ind w:leftChars="638" w:left="1276"/>
-        <w:rPr>
-          <w:rFonts w:hint="eastAsia"/>
-        </w:rPr>
-      </w:pPr>
-      <w:r>
-        <w:rPr>
-          <w:rFonts w:hint="eastAsia"/>
-        </w:rPr>
-        <w:t>Task</w:t>
-      </w:r>
-      <w:r>
-        <w:rPr>
-          <w:rFonts w:hint="eastAsia"/>
-        </w:rPr>
-        <w:t>3 : Improve user data</w:t>
-      </w:r>
-      <w:r>
-        <w:rPr>
-          <w:rFonts w:hint="eastAsia"/>
-        </w:rPr>
-        <w:t xml:space="preserve"> </w:t>
-      </w:r>
-      <w:r>
-        <w:rPr>
-          <w:rFonts w:hint="eastAsia"/>
-        </w:rPr>
-        <w:t>(12</w:t>
-      </w:r>
-      <w:r>
-        <w:rPr>
-          <w:rFonts w:hint="eastAsia"/>
-        </w:rPr>
-        <w:t xml:space="preserve"> hours)</w:t>
-      </w:r>
-    </w:p>
-    <w:p>
-      <w:pPr>
-        <w:ind w:leftChars="638" w:left="1276"/>
-        <w:rPr>
-          <w:rFonts w:hint="eastAsia"/>
-        </w:rPr>
-      </w:pPr>
-      <w:r>
-        <w:rPr>
-          <w:rFonts w:hint="eastAsia"/>
-        </w:rPr>
-        <w:t>Task7</w:t>
-      </w:r>
-      <w:r>
-        <w:rPr>
-          <w:rFonts w:hint="eastAsia"/>
-        </w:rPr>
-        <w:t xml:space="preserve"> : Make equipment system(12 hours)</w:t>
-      </w:r>
-    </w:p>
-    <w:p>
-      <w:pPr>
-        <w:ind w:leftChars="638" w:left="1276"/>
-        <w:rPr>
-          <w:rFonts w:hint="eastAsia"/>
-        </w:rPr>
-      </w:pPr>
-      <w:r>
-        <w:rPr>
-          <w:rFonts w:hint="eastAsia"/>
-        </w:rPr>
-        <w:t>It will be acceptable if</w:t>
-      </w:r>
-    </w:p>
-    <w:p>
-      <w:pPr>
-        <w:ind w:leftChars="638" w:left="1276"/>
-      </w:pPr>
-      <w:r>
-        <w:rPr>
-          <w:rFonts w:hint="eastAsia"/>
-        </w:rPr>
-        <w:tab/>
-        <w:t>-Leveling system is implemented well.</w:t>
-      </w:r>
-    </w:p>
-    <w:p>
-      <w:pPr>
-        <w:ind w:leftChars="354" w:left="708"/>
-      </w:pPr>
-      <w:r>
-        <w:rPr>
-          <w:rFonts w:hint="eastAsia"/>
-        </w:rPr>
-        <w:t>-</w:t>
-      </w:r>
-      <w:r>
-        <w:rPr>
-          <w:rFonts w:hint="eastAsia"/>
-        </w:rPr>
-        <w:t xml:space="preserve"> </w:t>
-      </w:r>
-      <w:r>
-        <w:rPr>
-          <w:rFonts w:hint="eastAsia"/>
-        </w:rPr>
-        <w:t>As a designer, I want map/item maker so that I can make them efficiently.</w:t>
-      </w:r>
-    </w:p>
-    <w:p>
-      <w:pPr>
-        <w:ind w:leftChars="638" w:left="1276"/>
-      </w:pPr>
-      <w:r>
-        <w:rPr>
-          <w:rFonts w:hint="eastAsia"/>
-        </w:rPr>
-        <w:t>Task</w:t>
-      </w:r>
-      <w:r>
-        <w:rPr>
-          <w:rFonts w:hint="eastAsia"/>
-        </w:rPr>
-        <w:t>4</w:t>
-      </w:r>
-      <w:r>
-        <w:rPr>
-          <w:rFonts w:hint="eastAsia"/>
-        </w:rPr>
-        <w:t xml:space="preserve"> : </w:t>
-      </w:r>
-      <w:r>
-        <w:rPr>
-          <w:rFonts w:hint="eastAsia"/>
-        </w:rPr>
-        <w:t>Improve map structure</w:t>
-      </w:r>
-      <w:r>
-        <w:rPr>
-          <w:rFonts w:hint="eastAsia"/>
-        </w:rPr>
-        <w:t xml:space="preserve"> (4</w:t>
-      </w:r>
-      <w:r>
-        <w:rPr>
-          <w:rFonts w:hint="eastAsia"/>
-        </w:rPr>
-        <w:t xml:space="preserve"> hours)</w:t>
-      </w:r>
-    </w:p>
-    <w:p>
-      <w:pPr>
-        <w:ind w:leftChars="638" w:left="1276"/>
-      </w:pPr>
-      <w:r>
-        <w:rPr>
-          <w:rFonts w:hint="eastAsia"/>
-        </w:rPr>
-        <w:t>Task5</w:t>
-      </w:r>
-      <w:r>
-        <w:rPr>
-          <w:rFonts w:hint="eastAsia"/>
-        </w:rPr>
-        <w:t xml:space="preserve"> : make map</w:t>
-      </w:r>
-      <w:r>
-        <w:rPr>
-          <w:rFonts w:hint="eastAsia"/>
-        </w:rPr>
-        <w:t>/item maker(20</w:t>
-      </w:r>
-      <w:r>
-        <w:rPr>
-          <w:rFonts w:hint="eastAsia"/>
-        </w:rPr>
-        <w:t xml:space="preserve"> hours)</w:t>
-      </w:r>
-    </w:p>
-    <w:p>
-      <w:pPr>
-        <w:ind w:leftChars="638" w:left="1276"/>
-        <w:rPr>
-          <w:rFonts w:hint="eastAsia"/>
-        </w:rPr>
-      </w:pPr>
-      <w:r>
-        <w:rPr>
-          <w:rFonts w:hint="eastAsia"/>
-        </w:rPr>
-        <w:t>Task6 : make many</w:t>
-      </w:r>
-      <w:r>
-        <w:rPr>
-          <w:rFonts w:hint="eastAsia"/>
-        </w:rPr>
-        <w:t xml:space="preserve"> map</w:t>
-      </w:r>
-      <w:r>
-        <w:rPr>
-          <w:rFonts w:hint="eastAsia"/>
-        </w:rPr>
-        <w:t>s/items (20</w:t>
-      </w:r>
-      <w:r>
-        <w:rPr>
-          <w:rFonts w:hint="eastAsia"/>
-        </w:rPr>
-        <w:t xml:space="preserve"> hour</w:t>
-      </w:r>
-      <w:r>
-        <w:rPr>
-          <w:rFonts w:hint="eastAsia"/>
-        </w:rPr>
-        <w:t>s</w:t>
-      </w:r>
-      <w:r>
-        <w:rPr>
-          <w:rFonts w:hint="eastAsia"/>
-        </w:rPr>
-        <w:t>)</w:t>
-      </w:r>
-    </w:p>
-    <w:p>
-      <w:pPr>
-        <w:ind w:leftChars="638" w:left="1276"/>
-        <w:rPr>
-          <w:rFonts w:hint="eastAsia"/>
-        </w:rPr>
-      </w:pPr>
-    </w:p>
-    <w:p>
-      <w:pPr>
-        <w:ind w:leftChars="638" w:left="1276"/>
-        <w:rPr>
-          <w:rFonts w:hint="eastAsia"/>
-        </w:rPr>
-      </w:pPr>
-      <w:r>
-        <w:rPr>
-          <w:rFonts w:hint="eastAsia"/>
-        </w:rPr>
-        <w:lastRenderedPageBreak/>
-        <w:t>It will be acceptable if</w:t>
-      </w:r>
-    </w:p>
-    <w:p>
-      <w:pPr>
-        <w:ind w:leftChars="638" w:left="1276"/>
-      </w:pPr>
-      <w:r>
-        <w:rPr>
-          <w:rFonts w:hint="eastAsia"/>
-        </w:rPr>
-        <w:tab/>
-        <w:t>-At least 10 maps and 50 items are made.</w:t>
-      </w:r>
-    </w:p>
-    <w:p>
-      <w:r>
-        <w:rPr>
-          <w:rFonts w:hint="eastAsia"/>
-        </w:rPr>
-        <w:t>Team roles:</w:t>
-      </w:r>
-    </w:p>
-    <w:p>
-      <w:r>
-        <w:rPr>
-          <w:rFonts w:hint="eastAsia"/>
-        </w:rPr>
-        <w:tab/>
-      </w:r>
-      <w:r>
-        <w:rPr>
-          <w:rFonts w:hint="eastAsia"/>
-        </w:rPr>
-        <w:t xml:space="preserve">Yang : </w:t>
-      </w:r>
-      <w:r>
-        <w:rPr>
-          <w:rFonts w:hint="eastAsia"/>
-        </w:rPr>
-        <w:t xml:space="preserve">Developer, </w:t>
-      </w:r>
-      <w:r>
-        <w:rPr>
-          <w:rFonts w:hint="eastAsia"/>
-        </w:rPr>
-        <w:t>Product owner</w:t>
-      </w:r>
-    </w:p>
-    <w:p>
-      <w:r>
-        <w:rPr>
-          <w:rFonts w:hint="eastAsia"/>
-        </w:rPr>
-        <w:tab/>
-      </w:r>
-      <w:r>
-        <w:rPr>
-          <w:rFonts w:hint="eastAsia"/>
-        </w:rPr>
-        <w:t>Taemin</w:t>
-      </w:r>
-      <w:r>
-        <w:rPr>
-          <w:rFonts w:hint="eastAsia"/>
-        </w:rPr>
-        <w:t xml:space="preserve"> : Developer, designer</w:t>
-      </w:r>
-      <w:r>
-        <w:rPr>
-          <w:rFonts w:hint="eastAsia"/>
-        </w:rPr>
-        <w:t>, Scrum master for the sprint 1</w:t>
-      </w:r>
-    </w:p>
-    <w:p>
-      <w:r>
-        <w:rPr>
-          <w:rFonts w:hint="eastAsia"/>
-        </w:rPr>
-        <w:tab/>
-      </w:r>
-      <w:r>
-        <w:rPr>
-          <w:rFonts w:hint="eastAsia"/>
-        </w:rPr>
-        <w:t>SooYoung</w:t>
-      </w:r>
-      <w:r>
-        <w:rPr>
-          <w:rFonts w:hint="eastAsia"/>
-        </w:rPr>
-        <w:t xml:space="preserve"> : Developer</w:t>
-      </w:r>
-      <w:r>
-        <w:rPr>
-          <w:rFonts w:hint="eastAsia"/>
-        </w:rPr>
-        <w:t>, Scrum master for the sprint 2</w:t>
-      </w:r>
-    </w:p>
-    <w:p>
-      <w:r>
-        <w:rPr>
-          <w:rFonts w:hint="eastAsia"/>
-        </w:rPr>
-        <w:tab/>
-        <w:t xml:space="preserve">Tom : </w:t>
-      </w:r>
-      <w:r>
-        <w:rPr>
-          <w:rFonts w:hint="eastAsia"/>
-        </w:rPr>
-        <w:t xml:space="preserve">Developer, </w:t>
-      </w:r>
-      <w:r>
-        <w:rPr>
-          <w:rFonts w:hint="eastAsia"/>
-        </w:rPr>
-        <w:t>Scrum master for the sprint 3</w:t>
-      </w:r>
-    </w:p>
-    <w:p>
-      <w:r>
-        <w:rPr>
-          <w:rFonts w:hint="eastAsia"/>
-        </w:rPr>
-        <w:t>Initial task:</w:t>
-      </w:r>
-    </w:p>
-    <w:p>
-      <w:r>
-        <w:rPr>
-          <w:rFonts w:hint="eastAsia"/>
-        </w:rPr>
-        <w:tab/>
-        <w:t>Yang : Task 2</w:t>
-      </w:r>
     </w:p>
     <w:p>
       <w:r>

</xml_diff>

<commit_message>
Coding standard, sprint plan updated minorly
</commit_message>
<xml_diff>
--- a/docs/Sprint2 Plan.docx
+++ b/docs/Sprint2 Plan.docx
@@ -28,7 +28,7 @@
         <w:rPr>
           <w:rFonts w:hint="eastAsia"/>
         </w:rPr>
-        <w:t>2</w:t>
+        <w:t>5</w:t>
       </w:r>
       <w:r>
         <w:rPr>
@@ -40,239 +40,272 @@
         <w:rPr>
           <w:rFonts w:hint="eastAsia"/>
         </w:rPr>
-        <w:t>2</w:t>
-      </w:r>
+        <w:t>3</w:t>
+      </w:r>
+    </w:p>
+    <w:p>
+      <w:pPr>
+        <w:pStyle w:val="1"/>
+      </w:pPr>
+      <w:r>
+        <w:rPr>
+          <w:rFonts w:hint="eastAsia"/>
+        </w:rPr>
+        <w:t xml:space="preserve">Team : </w:t>
+      </w:r>
+      <w:r>
+        <w:rPr>
+          <w:rFonts w:hint="eastAsia"/>
+        </w:rPr>
+        <w:t>Keter</w:t>
+      </w:r>
+    </w:p>
+    <w:p/>
+    <w:p>
+      <w:r>
+        <w:rPr>
+          <w:rFonts w:hint="eastAsia"/>
+        </w:rPr>
+        <w:t xml:space="preserve">Goal : </w:t>
+      </w:r>
+      <w:r>
+        <w:rPr>
+          <w:rFonts w:hint="eastAsia"/>
+        </w:rPr>
+        <w:t>Make map/item maker and make map/items. Also implements graphics and basic game system.</w:t>
+      </w:r>
+    </w:p>
+    <w:p>
+      <w:pPr>
+        <w:rPr>
+          <w:rFonts w:hint="eastAsia"/>
+        </w:rPr>
+      </w:pPr>
+      <w:r>
+        <w:rPr>
+          <w:rFonts w:hint="eastAsia"/>
+        </w:rPr>
+        <w:t>Meaning of done</w:t>
+      </w:r>
+      <w:r>
+        <w:rPr>
+          <w:rFonts w:hint="eastAsia"/>
+        </w:rPr>
+        <w:t xml:space="preserve"> (for task)</w:t>
+      </w:r>
+      <w:r>
+        <w:rPr>
+          <w:rFonts w:hint="eastAsia"/>
+        </w:rPr>
+        <w:t>: coding is done, and the code is tested by whole developer.</w:t>
+      </w:r>
+    </w:p>
+    <w:p>
+      <w:r>
+        <w:rPr>
+          <w:rFonts w:hint="eastAsia"/>
+        </w:rPr>
+        <w:t>Meaning of done (for user story): every tasks that are included in the user story are done.</w:t>
+      </w:r>
+    </w:p>
+    <w:p>
+      <w:r>
+        <w:rPr>
+          <w:rFonts w:hint="eastAsia"/>
+        </w:rPr>
+        <w:t>Tasks:</w:t>
+      </w:r>
+    </w:p>
+    <w:p>
+      <w:pPr>
+        <w:ind w:leftChars="354" w:left="708"/>
+      </w:pPr>
+      <w:r>
+        <w:rPr>
+          <w:rFonts w:hint="eastAsia"/>
+        </w:rPr>
+        <w:t>-</w:t>
+      </w:r>
+      <w:r>
+        <w:rPr>
+          <w:rFonts w:hint="eastAsia"/>
+        </w:rPr>
+        <w:t xml:space="preserve"> </w:t>
+      </w:r>
+      <w:r>
+        <w:rPr>
+          <w:rFonts w:hint="eastAsia"/>
+        </w:rPr>
+        <w:t>As a player, I want GUI so that I can play the game comfortably</w:t>
+      </w:r>
+      <w:r>
+        <w:rPr>
+          <w:rFonts w:hint="eastAsia"/>
+        </w:rPr>
+        <w:t>.</w:t>
+      </w:r>
+    </w:p>
+    <w:p>
+      <w:pPr>
+        <w:ind w:leftChars="638" w:left="1276"/>
+      </w:pPr>
+      <w:r>
+        <w:rPr>
+          <w:rFonts w:hint="eastAsia"/>
+        </w:rPr>
+        <w:t>Task1 : Make inventory system (6 hours)</w:t>
+      </w:r>
+    </w:p>
+    <w:p>
+      <w:pPr>
+        <w:ind w:leftChars="638" w:left="1276"/>
+      </w:pPr>
+      <w:r>
+        <w:rPr>
+          <w:rFonts w:hint="eastAsia"/>
+        </w:rPr>
+        <w:t>Task2 :</w:t>
+      </w:r>
+      <w:r>
+        <w:rPr>
+          <w:rFonts w:hint="eastAsia"/>
+        </w:rPr>
+        <w:t xml:space="preserve"> Make server/client connect</w:t>
+      </w:r>
+      <w:r>
+        <w:rPr>
+          <w:rFonts w:hint="eastAsia"/>
+        </w:rPr>
+        <w:t>ion</w:t>
+      </w:r>
+      <w:r>
+        <w:rPr>
+          <w:rFonts w:hint="eastAsia"/>
+        </w:rPr>
+        <w:t xml:space="preserve"> menu (6 hours)</w:t>
+      </w:r>
+    </w:p>
+    <w:p>
+      <w:pPr>
+        <w:ind w:leftChars="638" w:left="1276"/>
+      </w:pPr>
+    </w:p>
+    <w:p>
+      <w:pPr>
+        <w:ind w:leftChars="638" w:left="1276"/>
+      </w:pPr>
+      <w:r>
+        <w:rPr>
+          <w:rFonts w:hint="eastAsia"/>
+        </w:rPr>
+        <w:t>It will be acceptable if</w:t>
+      </w:r>
+    </w:p>
+    <w:p>
+      <w:pPr>
+        <w:ind w:leftChars="638" w:left="1276"/>
+      </w:pPr>
+      <w:r>
+        <w:rPr>
+          <w:rFonts w:hint="eastAsia"/>
+        </w:rPr>
+        <w:tab/>
+        <w:t>-GUI looks neat and colorful.</w:t>
+      </w:r>
+    </w:p>
+    <w:p>
+      <w:pPr>
+        <w:ind w:leftChars="354" w:left="708" w:firstLine="1"/>
+      </w:pPr>
+      <w:r>
+        <w:rPr>
+          <w:rFonts w:hint="eastAsia"/>
+        </w:rPr>
+        <w:t>-</w:t>
+      </w:r>
+      <w:r>
+        <w:rPr>
+          <w:rFonts w:hint="eastAsia"/>
+        </w:rPr>
+        <w:t xml:space="preserve"> </w:t>
+      </w:r>
+      <w:r>
+        <w:rPr>
+          <w:rFonts w:hint="eastAsia"/>
+        </w:rPr>
+        <w:t xml:space="preserve">As a player, I want leveling system so that I can raise my character. </w:t>
+      </w:r>
+    </w:p>
+    <w:p>
+      <w:pPr>
+        <w:ind w:leftChars="638" w:left="1276"/>
+      </w:pPr>
+      <w:r>
+        <w:rPr>
+          <w:rFonts w:hint="eastAsia"/>
+        </w:rPr>
+        <w:t>Task</w:t>
+      </w:r>
+      <w:r>
+        <w:rPr>
+          <w:rFonts w:hint="eastAsia"/>
+        </w:rPr>
+        <w:t>3 : Improve user data</w:t>
+      </w:r>
+      <w:r>
+        <w:rPr>
+          <w:rFonts w:hint="eastAsia"/>
+        </w:rPr>
+        <w:t xml:space="preserve"> </w:t>
+      </w:r>
+      <w:r>
+        <w:rPr>
+          <w:rFonts w:hint="eastAsia"/>
+        </w:rPr>
+        <w:t>structure</w:t>
+      </w:r>
+      <w:r>
+        <w:rPr>
+          <w:rFonts w:hint="eastAsia"/>
+        </w:rPr>
+        <w:t>(12</w:t>
+      </w:r>
+      <w:r>
+        <w:rPr>
+          <w:rFonts w:hint="eastAsia"/>
+        </w:rPr>
+        <w:t xml:space="preserve"> hours)</w:t>
+      </w:r>
+    </w:p>
+    <w:p>
+      <w:pPr>
+        <w:ind w:leftChars="638" w:left="1276"/>
+        <w:rPr>
+          <w:rFonts w:hint="eastAsia"/>
+        </w:rPr>
+      </w:pPr>
+      <w:r>
+        <w:rPr>
+          <w:rFonts w:hint="eastAsia"/>
+        </w:rPr>
+        <w:t>Task7</w:t>
+      </w:r>
+      <w:r>
+        <w:rPr>
+          <w:rFonts w:hint="eastAsia"/>
+        </w:rPr>
+        <w:t xml:space="preserve"> : Make equipment system(12 hours)</w:t>
+      </w:r>
+    </w:p>
+    <w:p>
+      <w:pPr>
+        <w:ind w:leftChars="638" w:left="1276"/>
+      </w:pPr>
       <w:bookmarkStart w:id="0" w:name="_GoBack"/>
       <w:bookmarkEnd w:id="0"/>
     </w:p>
     <w:p>
       <w:pPr>
-        <w:pStyle w:val="1"/>
-      </w:pPr>
-      <w:r>
-        <w:rPr>
-          <w:rFonts w:hint="eastAsia"/>
-        </w:rPr>
-        <w:t xml:space="preserve">Team : </w:t>
-      </w:r>
-      <w:r>
-        <w:rPr>
-          <w:rFonts w:hint="eastAsia"/>
-        </w:rPr>
-        <w:t>Keter</w:t>
-      </w:r>
-    </w:p>
-    <w:p/>
-    <w:p>
-      <w:r>
-        <w:rPr>
-          <w:rFonts w:hint="eastAsia"/>
-        </w:rPr>
-        <w:t xml:space="preserve">Goal : </w:t>
-      </w:r>
-      <w:r>
-        <w:rPr>
-          <w:rFonts w:hint="eastAsia"/>
-        </w:rPr>
-        <w:t>Make map/item maker and make map/items. Also implements graphics and basic game system.</w:t>
-      </w:r>
-    </w:p>
-    <w:p>
-      <w:r>
-        <w:rPr>
-          <w:rFonts w:hint="eastAsia"/>
-        </w:rPr>
-        <w:t>Meaning of done : coding is done, and result of the code is tested by whole developer.</w:t>
-      </w:r>
-    </w:p>
-    <w:p>
-      <w:r>
-        <w:rPr>
-          <w:rFonts w:hint="eastAsia"/>
-        </w:rPr>
-        <w:t>Tasks:</w:t>
-      </w:r>
-    </w:p>
-    <w:p>
-      <w:pPr>
-        <w:ind w:leftChars="354" w:left="708"/>
-      </w:pPr>
-      <w:r>
-        <w:rPr>
-          <w:rFonts w:hint="eastAsia"/>
-        </w:rPr>
-        <w:t>-</w:t>
-      </w:r>
-      <w:r>
-        <w:rPr>
-          <w:rFonts w:hint="eastAsia"/>
-        </w:rPr>
-        <w:t xml:space="preserve"> </w:t>
-      </w:r>
-      <w:r>
-        <w:rPr>
-          <w:rFonts w:hint="eastAsia"/>
-        </w:rPr>
-        <w:t>As a player, I want GUI so that I can play the game comfortably</w:t>
-      </w:r>
-      <w:r>
-        <w:rPr>
-          <w:rFonts w:hint="eastAsia"/>
-        </w:rPr>
-        <w:t>.</w:t>
-      </w:r>
-    </w:p>
-    <w:p>
-      <w:pPr>
-        <w:ind w:leftChars="638" w:left="1276"/>
-      </w:pPr>
-      <w:r>
-        <w:rPr>
-          <w:rFonts w:hint="eastAsia"/>
-        </w:rPr>
-        <w:t>Task1 : Make inventory system (6 hours)</w:t>
-      </w:r>
-    </w:p>
-    <w:p>
-      <w:pPr>
-        <w:ind w:leftChars="638" w:left="1276"/>
-      </w:pPr>
-      <w:r>
-        <w:rPr>
-          <w:rFonts w:hint="eastAsia"/>
-        </w:rPr>
-        <w:t>Task2 :</w:t>
-      </w:r>
-      <w:r>
-        <w:rPr>
-          <w:rFonts w:hint="eastAsia"/>
-        </w:rPr>
-        <w:t xml:space="preserve"> Make server/client connect</w:t>
-      </w:r>
-      <w:r>
-        <w:rPr>
-          <w:rFonts w:hint="eastAsia"/>
-        </w:rPr>
-        <w:t>ion</w:t>
-      </w:r>
-      <w:r>
-        <w:rPr>
-          <w:rFonts w:hint="eastAsia"/>
-        </w:rPr>
-        <w:t xml:space="preserve"> menu (6 hours)</w:t>
-      </w:r>
-    </w:p>
-    <w:p>
-      <w:pPr>
-        <w:ind w:leftChars="638" w:left="1276"/>
-      </w:pPr>
-    </w:p>
-    <w:p>
-      <w:pPr>
-        <w:ind w:leftChars="638" w:left="1276"/>
-      </w:pPr>
-      <w:r>
-        <w:rPr>
-          <w:rFonts w:hint="eastAsia"/>
-        </w:rPr>
-        <w:t>It will be acceptable if</w:t>
-      </w:r>
-    </w:p>
-    <w:p>
-      <w:pPr>
-        <w:ind w:leftChars="638" w:left="1276"/>
-      </w:pPr>
-      <w:r>
-        <w:rPr>
-          <w:rFonts w:hint="eastAsia"/>
-        </w:rPr>
-        <w:tab/>
-        <w:t>-GUI looks neat and colorful.</w:t>
-      </w:r>
-    </w:p>
-    <w:p>
-      <w:pPr>
-        <w:ind w:leftChars="354" w:left="708" w:firstLine="1"/>
-      </w:pPr>
-      <w:r>
-        <w:rPr>
-          <w:rFonts w:hint="eastAsia"/>
-        </w:rPr>
-        <w:t>-</w:t>
-      </w:r>
-      <w:r>
-        <w:rPr>
-          <w:rFonts w:hint="eastAsia"/>
-        </w:rPr>
-        <w:t xml:space="preserve"> </w:t>
-      </w:r>
-      <w:r>
-        <w:rPr>
-          <w:rFonts w:hint="eastAsia"/>
-        </w:rPr>
-        <w:t xml:space="preserve">As a player, I want leveling system so that I can raise my character. </w:t>
-      </w:r>
-    </w:p>
-    <w:p>
-      <w:pPr>
-        <w:ind w:leftChars="638" w:left="1276"/>
-      </w:pPr>
-      <w:r>
-        <w:rPr>
-          <w:rFonts w:hint="eastAsia"/>
-        </w:rPr>
-        <w:t>Task</w:t>
-      </w:r>
-      <w:r>
-        <w:rPr>
-          <w:rFonts w:hint="eastAsia"/>
-        </w:rPr>
-        <w:t>3 : Improve user data</w:t>
-      </w:r>
-      <w:r>
-        <w:rPr>
-          <w:rFonts w:hint="eastAsia"/>
-        </w:rPr>
-        <w:t xml:space="preserve"> </w:t>
-      </w:r>
-      <w:r>
-        <w:rPr>
-          <w:rFonts w:hint="eastAsia"/>
-        </w:rPr>
-        <w:t>structure</w:t>
-      </w:r>
-      <w:r>
-        <w:rPr>
-          <w:rFonts w:hint="eastAsia"/>
-        </w:rPr>
-        <w:t>(12</w:t>
-      </w:r>
-      <w:r>
-        <w:rPr>
-          <w:rFonts w:hint="eastAsia"/>
-        </w:rPr>
-        <w:t xml:space="preserve"> hours)</w:t>
-      </w:r>
-    </w:p>
-    <w:p>
-      <w:pPr>
-        <w:ind w:leftChars="638" w:left="1276"/>
-      </w:pPr>
-      <w:r>
-        <w:rPr>
-          <w:rFonts w:hint="eastAsia"/>
-        </w:rPr>
-        <w:t>Task7</w:t>
-      </w:r>
-      <w:r>
-        <w:rPr>
-          <w:rFonts w:hint="eastAsia"/>
-        </w:rPr>
-        <w:t xml:space="preserve"> : Make equipment system(12 hours)</w:t>
-      </w:r>
-    </w:p>
-    <w:p>
-      <w:pPr>
         <w:ind w:leftChars="638" w:left="1276"/>
       </w:pPr>
       <w:r>
@@ -395,6 +428,7 @@
         <w:rPr>
           <w:rFonts w:hint="eastAsia"/>
         </w:rPr>
+        <w:lastRenderedPageBreak/>
         <w:t>Task6 : make many</w:t>
       </w:r>
       <w:r>
@@ -441,7 +475,6 @@
         <w:rPr>
           <w:rFonts w:hint="eastAsia"/>
         </w:rPr>
-        <w:lastRenderedPageBreak/>
         <w:t>It will be acceptable if</w:t>
       </w:r>
     </w:p>

</xml_diff>

<commit_message>
Task8 estimated hour has been updated
</commit_message>
<xml_diff>
--- a/docs/Sprint2 Plan.docx
+++ b/docs/Sprint2 Plan.docx
@@ -292,9 +292,6 @@
     <w:p>
       <w:pPr>
         <w:ind w:leftChars="638" w:left="1276"/>
-        <w:rPr>
-          <w:rFonts w:hint="eastAsia"/>
-        </w:rPr>
       </w:pPr>
       <w:r>
         <w:rPr>
@@ -302,13 +299,19 @@
         </w:rPr>
         <w:t>Task8 : Make hash functionalities to make faster server operations.</w:t>
       </w:r>
-    </w:p>
-    <w:p>
-      <w:pPr>
-        <w:ind w:leftChars="638" w:left="1276"/>
-      </w:pPr>
+      <w:r>
+        <w:rPr>
+          <w:rFonts w:hint="eastAsia"/>
+        </w:rPr>
+        <w:t>(20 hours)</w:t>
+      </w:r>
       <w:bookmarkStart w:id="0" w:name="_GoBack"/>
       <w:bookmarkEnd w:id="0"/>
+    </w:p>
+    <w:p>
+      <w:pPr>
+        <w:ind w:leftChars="638" w:left="1276"/>
+      </w:pPr>
     </w:p>
     <w:p>
       <w:pPr>

</xml_diff>